<commit_message>
Add 20-02-2023 consultant meeting.
</commit_message>
<xml_diff>
--- a/meetings/consultant/ConsultantMeetingLog.docx
+++ b/meetings/consultant/ConsultantMeetingLog.docx
@@ -721,8 +721,43 @@
       <w:r>
         <w:t>-02-2023-meeting.docx</w:t>
       </w:r>
+    </w:p>
+    <w:p>
+      <w:pPr>
+        <w:pStyle w:val="Heading1"/>
+        <w:rPr>
+          <w:b/>
+        </w:rPr>
+      </w:pPr>
+      <w:r>
+        <w:rPr>
+          <w:b/>
+        </w:rPr>
+        <w:t>Consultant Meeting – 20</w:t>
+      </w:r>
+      <w:r>
+        <w:rPr>
+          <w:b/>
+          <w:vertAlign w:val="superscript"/>
+        </w:rPr>
+        <w:t>th</w:t>
+      </w:r>
+      <w:r>
+        <w:rPr>
+          <w:b/>
+        </w:rPr>
+        <w:t xml:space="preserve"> February 2023; 14:00 – 15:00</w:t>
+      </w:r>
+    </w:p>
+    <w:p>
+      <w:r>
+        <w:t>Stored in</w:t>
+      </w:r>
       <w:bookmarkStart w:id="4" w:name="_GoBack"/>
       <w:bookmarkEnd w:id="4"/>
+      <w:r>
+        <w:t>: 20-02-2023-meeting.docx</w:t>
+      </w:r>
     </w:p>
     <w:sectPr>
       <w:headerReference w:type="default" r:id="rId9"/>
@@ -1872,7 +1907,7 @@
 </file>
 
 <file path=customXml/itemProps1.xml><?xml version="1.0" encoding="utf-8"?>
-<ds:datastoreItem xmlns:ds="http://schemas.openxmlformats.org/officeDocument/2006/customXml" ds:itemID="{F4E28B09-CC90-4640-8612-988AE4683E20}">
+<ds:datastoreItem xmlns:ds="http://schemas.openxmlformats.org/officeDocument/2006/customXml" ds:itemID="{9E065229-F82E-4A03-9E08-9F7B8F085CF7}">
   <ds:schemaRefs>
     <ds:schemaRef ds:uri="http://schemas.openxmlformats.org/officeDocument/2006/bibliography"/>
   </ds:schemaRefs>

</xml_diff>